<commit_message>
Atividade Refeita adicionando resumo
</commit_message>
<xml_diff>
--- a/Qualidade Software_M2_support material_modeloAnaliseQualidade (1).docx
+++ b/Qualidade Software_M2_support material_modeloAnaliseQualidade (1).docx
@@ -491,19 +491,259 @@
     </w:p>
     <w:p>
       <w:pPr>
-        <w:spacing w:line="360" w:lineRule="auto"/>
         <w:jc w:val="both"/>
         <w:rPr>
-          <w:rFonts w:ascii="Arial" w:eastAsia="Arial" w:hAnsi="Arial" w:cs="Arial"/>
-          <w:color w:val="000000" w:themeColor="text1"/>
-          <w:sz w:val="24"/>
-          <w:szCs w:val="24"/>
-        </w:rPr>
-      </w:pPr>
-    </w:p>
-    <w:p>
-      <w:pPr>
-        <w:spacing w:line="360" w:lineRule="auto"/>
+          <w:rFonts w:ascii="Arial" w:hAnsi="Arial" w:cs="Arial"/>
+          <w:color w:val="000000" w:themeColor="text1"/>
+          <w:sz w:val="24"/>
+          <w:szCs w:val="24"/>
+        </w:rPr>
+      </w:pPr>
+      <w:r>
+        <w:rPr>
+          <w:rFonts w:ascii="Arial" w:hAnsi="Arial" w:cs="Arial"/>
+          <w:color w:val="000000" w:themeColor="text1"/>
+          <w:sz w:val="24"/>
+          <w:szCs w:val="24"/>
+        </w:rPr>
+        <w:t>Irei</w:t>
+      </w:r>
+      <w:r>
+        <w:rPr>
+          <w:rFonts w:ascii="Arial" w:hAnsi="Arial" w:cs="Arial"/>
+          <w:color w:val="000000" w:themeColor="text1"/>
+          <w:sz w:val="24"/>
+          <w:szCs w:val="24"/>
+        </w:rPr>
+        <w:t xml:space="preserve"> compartilha</w:t>
+      </w:r>
+      <w:r>
+        <w:rPr>
+          <w:rFonts w:ascii="Arial" w:hAnsi="Arial" w:cs="Arial"/>
+          <w:color w:val="000000" w:themeColor="text1"/>
+          <w:sz w:val="24"/>
+          <w:szCs w:val="24"/>
+        </w:rPr>
+        <w:t>r</w:t>
+      </w:r>
+      <w:r>
+        <w:rPr>
+          <w:rFonts w:ascii="Arial" w:hAnsi="Arial" w:cs="Arial"/>
+          <w:color w:val="000000" w:themeColor="text1"/>
+          <w:sz w:val="24"/>
+          <w:szCs w:val="24"/>
+        </w:rPr>
+        <w:t xml:space="preserve"> </w:t>
+      </w:r>
+      <w:r>
+        <w:rPr>
+          <w:rFonts w:ascii="Arial" w:hAnsi="Arial" w:cs="Arial"/>
+          <w:color w:val="000000" w:themeColor="text1"/>
+          <w:sz w:val="24"/>
+          <w:szCs w:val="24"/>
+        </w:rPr>
+        <w:t>minha</w:t>
+      </w:r>
+      <w:r>
+        <w:rPr>
+          <w:rFonts w:ascii="Arial" w:hAnsi="Arial" w:cs="Arial"/>
+          <w:color w:val="000000" w:themeColor="text1"/>
+          <w:sz w:val="24"/>
+          <w:szCs w:val="24"/>
+        </w:rPr>
+        <w:t xml:space="preserve"> experiência com um teclado adquirido na loja </w:t>
+      </w:r>
+      <w:proofErr w:type="spellStart"/>
+      <w:r>
+        <w:rPr>
+          <w:rFonts w:ascii="Arial" w:hAnsi="Arial" w:cs="Arial"/>
+          <w:color w:val="000000" w:themeColor="text1"/>
+          <w:sz w:val="24"/>
+          <w:szCs w:val="24"/>
+        </w:rPr>
+        <w:t>Aliexpress</w:t>
+      </w:r>
+      <w:proofErr w:type="spellEnd"/>
+      <w:r>
+        <w:rPr>
+          <w:rFonts w:ascii="Arial" w:hAnsi="Arial" w:cs="Arial"/>
+          <w:color w:val="000000" w:themeColor="text1"/>
+          <w:sz w:val="24"/>
+          <w:szCs w:val="24"/>
+        </w:rPr>
+        <w:t xml:space="preserve">. O produto apresenta um bom custo-benefício, durabilidade e um design atraente, com teclas duráveis em </w:t>
+      </w:r>
+      <w:proofErr w:type="spellStart"/>
+      <w:r>
+        <w:rPr>
+          <w:rFonts w:ascii="Arial" w:hAnsi="Arial" w:cs="Arial"/>
+          <w:color w:val="000000" w:themeColor="text1"/>
+          <w:sz w:val="24"/>
+          <w:szCs w:val="24"/>
+        </w:rPr>
+        <w:t>double</w:t>
+      </w:r>
+      <w:proofErr w:type="spellEnd"/>
+      <w:r>
+        <w:rPr>
+          <w:rFonts w:ascii="Arial" w:hAnsi="Arial" w:cs="Arial"/>
+          <w:color w:val="000000" w:themeColor="text1"/>
+          <w:sz w:val="24"/>
+          <w:szCs w:val="24"/>
+        </w:rPr>
+        <w:t xml:space="preserve"> shot. Embora o teclado seja maior do que estava acostumado,</w:t>
+      </w:r>
+      <w:r>
+        <w:rPr>
+          <w:rFonts w:ascii="Arial" w:hAnsi="Arial" w:cs="Arial"/>
+          <w:color w:val="000000" w:themeColor="text1"/>
+          <w:sz w:val="24"/>
+          <w:szCs w:val="24"/>
+        </w:rPr>
+        <w:t xml:space="preserve"> me</w:t>
+      </w:r>
+      <w:r>
+        <w:rPr>
+          <w:rFonts w:ascii="Arial" w:hAnsi="Arial" w:cs="Arial"/>
+          <w:color w:val="000000" w:themeColor="text1"/>
+          <w:sz w:val="24"/>
+          <w:szCs w:val="24"/>
+        </w:rPr>
+        <w:t xml:space="preserve"> adapt</w:t>
+      </w:r>
+      <w:r>
+        <w:rPr>
+          <w:rFonts w:ascii="Arial" w:hAnsi="Arial" w:cs="Arial"/>
+          <w:color w:val="000000" w:themeColor="text1"/>
+          <w:sz w:val="24"/>
+          <w:szCs w:val="24"/>
+        </w:rPr>
+        <w:t>ei</w:t>
+      </w:r>
+      <w:r>
+        <w:rPr>
+          <w:rFonts w:ascii="Arial" w:hAnsi="Arial" w:cs="Arial"/>
+          <w:color w:val="000000" w:themeColor="text1"/>
+          <w:sz w:val="24"/>
+          <w:szCs w:val="24"/>
+        </w:rPr>
+        <w:t xml:space="preserve"> rapidamente. O material é resistente e durável, suportando atividades intensas como jogos. Os switches </w:t>
+      </w:r>
+      <w:proofErr w:type="spellStart"/>
+      <w:r>
+        <w:rPr>
+          <w:rFonts w:ascii="Arial" w:hAnsi="Arial" w:cs="Arial"/>
+          <w:color w:val="000000" w:themeColor="text1"/>
+          <w:sz w:val="24"/>
+          <w:szCs w:val="24"/>
+        </w:rPr>
+        <w:t>Huano</w:t>
+      </w:r>
+      <w:proofErr w:type="spellEnd"/>
+      <w:r>
+        <w:rPr>
+          <w:rFonts w:ascii="Arial" w:hAnsi="Arial" w:cs="Arial"/>
+          <w:color w:val="000000" w:themeColor="text1"/>
+          <w:sz w:val="24"/>
+          <w:szCs w:val="24"/>
+        </w:rPr>
+        <w:t xml:space="preserve"> proporcionam uma performance ágil para jogos, mas são barulhentos. O design do teclado </w:t>
+      </w:r>
+      <w:r>
+        <w:rPr>
+          <w:rFonts w:ascii="Arial" w:hAnsi="Arial" w:cs="Arial"/>
+          <w:color w:val="000000" w:themeColor="text1"/>
+          <w:sz w:val="24"/>
+          <w:szCs w:val="24"/>
+        </w:rPr>
+        <w:t>é um diferencial</w:t>
+      </w:r>
+      <w:r>
+        <w:rPr>
+          <w:rFonts w:ascii="Arial" w:hAnsi="Arial" w:cs="Arial"/>
+          <w:color w:val="000000" w:themeColor="text1"/>
+          <w:sz w:val="24"/>
+          <w:szCs w:val="24"/>
+        </w:rPr>
+        <w:t xml:space="preserve">, com cores vibrantes no RGB e um formato compacto. </w:t>
+      </w:r>
+      <w:r>
+        <w:rPr>
+          <w:rFonts w:ascii="Arial" w:hAnsi="Arial" w:cs="Arial"/>
+          <w:color w:val="000000" w:themeColor="text1"/>
+          <w:sz w:val="24"/>
+          <w:szCs w:val="24"/>
+        </w:rPr>
+        <w:t>Acredito</w:t>
+      </w:r>
+      <w:r>
+        <w:rPr>
+          <w:rFonts w:ascii="Arial" w:hAnsi="Arial" w:cs="Arial"/>
+          <w:color w:val="000000" w:themeColor="text1"/>
+          <w:sz w:val="24"/>
+          <w:szCs w:val="24"/>
+        </w:rPr>
+        <w:t xml:space="preserve"> que o produto é uma boa opção para usuários comuns e jogadores que procuram um produto premium, embora o preço possa ser elevado e o envio da China possa levar algum tempo e implicar em taxas. Em resumo, o teclado da </w:t>
+      </w:r>
+      <w:proofErr w:type="spellStart"/>
+      <w:r>
+        <w:rPr>
+          <w:rFonts w:ascii="Arial" w:hAnsi="Arial" w:cs="Arial"/>
+          <w:color w:val="000000" w:themeColor="text1"/>
+          <w:sz w:val="24"/>
+          <w:szCs w:val="24"/>
+        </w:rPr>
+        <w:t>Aliexpress</w:t>
+      </w:r>
+      <w:proofErr w:type="spellEnd"/>
+      <w:r>
+        <w:rPr>
+          <w:rFonts w:ascii="Arial" w:hAnsi="Arial" w:cs="Arial"/>
+          <w:color w:val="000000" w:themeColor="text1"/>
+          <w:sz w:val="24"/>
+          <w:szCs w:val="24"/>
+        </w:rPr>
+        <w:t xml:space="preserve"> é uma opção atraente para aqueles que buscam um produto de qualidade, durável e com bom</w:t>
+      </w:r>
+      <w:r>
+        <w:rPr>
+          <w:rFonts w:ascii="Arial" w:hAnsi="Arial" w:cs="Arial"/>
+          <w:color w:val="000000" w:themeColor="text1"/>
+          <w:sz w:val="24"/>
+          <w:szCs w:val="24"/>
+        </w:rPr>
+        <w:t xml:space="preserve"> c</w:t>
+      </w:r>
+      <w:r>
+        <w:rPr>
+          <w:rFonts w:ascii="Arial" w:hAnsi="Arial" w:cs="Arial"/>
+          <w:color w:val="000000" w:themeColor="text1"/>
+          <w:sz w:val="24"/>
+          <w:szCs w:val="24"/>
+        </w:rPr>
+        <w:t>usto</w:t>
+      </w:r>
+      <w:r>
+        <w:rPr>
+          <w:rFonts w:ascii="Arial" w:hAnsi="Arial" w:cs="Arial"/>
+          <w:color w:val="000000" w:themeColor="text1"/>
+          <w:sz w:val="24"/>
+          <w:szCs w:val="24"/>
+        </w:rPr>
+        <w:t>-benefício</w:t>
+      </w:r>
+      <w:r>
+        <w:rPr>
+          <w:rFonts w:ascii="Arial" w:hAnsi="Arial" w:cs="Arial"/>
+          <w:color w:val="000000" w:themeColor="text1"/>
+          <w:sz w:val="24"/>
+          <w:szCs w:val="24"/>
+        </w:rPr>
+        <w:t>, apesar de algumas ressalvas.</w:t>
+      </w:r>
+    </w:p>
+    <w:p>
+      <w:pPr>
         <w:jc w:val="both"/>
         <w:rPr>
           <w:rFonts w:ascii="Arial" w:eastAsia="Arial" w:hAnsi="Arial" w:cs="Arial"/>
@@ -512,65 +752,6 @@
           <w:szCs w:val="24"/>
         </w:rPr>
       </w:pPr>
-      <w:r>
-        <w:rPr>
-          <w:rFonts w:ascii="Arial" w:eastAsia="Arial" w:hAnsi="Arial" w:cs="Arial"/>
-          <w:color w:val="000000" w:themeColor="text1"/>
-          <w:sz w:val="24"/>
-          <w:szCs w:val="24"/>
-        </w:rPr>
-        <w:t>Aqui você deve fazer um breve resumo do seu projeto.  Aborde um pouco de tudo, mas não entre profundamente em nada. O “resumo” em um trabalho acadêmico “serve” para mostrar ao leitor se o conteúdo é de seu interesse ou não</w:t>
-      </w:r>
-      <w:r>
-        <w:rPr>
-          <w:rFonts w:ascii="Arial" w:eastAsia="Arial" w:hAnsi="Arial" w:cs="Arial"/>
-          <w:color w:val="000000" w:themeColor="text1"/>
-          <w:sz w:val="24"/>
-          <w:szCs w:val="24"/>
-        </w:rPr>
-        <w:t>, m</w:t>
-      </w:r>
-      <w:r>
-        <w:rPr>
-          <w:rFonts w:ascii="Arial" w:eastAsia="Arial" w:hAnsi="Arial" w:cs="Arial"/>
-          <w:color w:val="000000" w:themeColor="text1"/>
-          <w:sz w:val="24"/>
-          <w:szCs w:val="24"/>
-        </w:rPr>
-        <w:t xml:space="preserve">as é um resumo, um breve relato de, no máximo 200 palavras.  </w:t>
-      </w:r>
-    </w:p>
-    <w:p>
-      <w:pPr>
-        <w:spacing w:line="360" w:lineRule="auto"/>
-        <w:jc w:val="both"/>
-        <w:rPr>
-          <w:rFonts w:ascii="Arial" w:eastAsia="Arial" w:hAnsi="Arial" w:cs="Arial"/>
-          <w:color w:val="000000" w:themeColor="text1"/>
-          <w:sz w:val="24"/>
-          <w:szCs w:val="24"/>
-        </w:rPr>
-      </w:pPr>
-    </w:p>
-    <w:p>
-      <w:pPr>
-        <w:jc w:val="both"/>
-        <w:rPr>
-          <w:rFonts w:ascii="Arial" w:eastAsia="Arial" w:hAnsi="Arial" w:cs="Arial"/>
-          <w:color w:val="000000" w:themeColor="text1"/>
-          <w:sz w:val="24"/>
-          <w:szCs w:val="24"/>
-        </w:rPr>
-      </w:pPr>
-      <w:r>
-        <w:rPr>
-          <w:rFonts w:ascii="Arial" w:hAnsi="Arial" w:cs="Arial"/>
-          <w:color w:val="000000" w:themeColor="text1"/>
-          <w:sz w:val="24"/>
-          <w:szCs w:val="24"/>
-        </w:rPr>
-        <w:br w:type="page"/>
-      </w:r>
     </w:p>
     <w:p>
       <w:pPr>
@@ -581,7 +762,6 @@
       </w:pPr>
       <w:bookmarkStart w:id="1" w:name="_Toc73287558"/>
       <w:r>
-        <w:lastRenderedPageBreak/>
         <w:t>SUMÁRIO</w:t>
       </w:r>
       <w:bookmarkEnd w:id="1"/>
@@ -1712,119 +1892,10 @@
     </w:p>
     <w:p>
       <w:pPr>
-        <w:spacing w:line="360" w:lineRule="auto"/>
-        <w:jc w:val="both"/>
-        <w:rPr>
-          <w:rFonts w:ascii="Arial" w:eastAsia="Arial" w:hAnsi="Arial" w:cs="Arial"/>
-          <w:color w:val="000000" w:themeColor="text1"/>
-          <w:sz w:val="24"/>
-          <w:szCs w:val="24"/>
-        </w:rPr>
-      </w:pPr>
-    </w:p>
-    <w:p>
-      <w:pPr>
-        <w:spacing w:line="360" w:lineRule="auto"/>
-        <w:jc w:val="both"/>
-        <w:rPr>
-          <w:rFonts w:ascii="Arial" w:eastAsia="Arial" w:hAnsi="Arial" w:cs="Arial"/>
-          <w:color w:val="000000" w:themeColor="text1"/>
-          <w:sz w:val="24"/>
-          <w:szCs w:val="24"/>
-        </w:rPr>
-      </w:pPr>
-    </w:p>
-    <w:p>
-      <w:pPr>
-        <w:spacing w:line="360" w:lineRule="auto"/>
-        <w:jc w:val="both"/>
-        <w:rPr>
-          <w:rFonts w:ascii="Arial" w:eastAsia="Arial" w:hAnsi="Arial" w:cs="Arial"/>
-          <w:color w:val="000000" w:themeColor="text1"/>
-          <w:sz w:val="24"/>
-          <w:szCs w:val="24"/>
-        </w:rPr>
-      </w:pPr>
-    </w:p>
-    <w:p>
-      <w:pPr>
-        <w:spacing w:line="360" w:lineRule="auto"/>
-        <w:jc w:val="both"/>
-        <w:rPr>
-          <w:rFonts w:ascii="Arial" w:eastAsia="Arial" w:hAnsi="Arial" w:cs="Arial"/>
-          <w:color w:val="000000" w:themeColor="text1"/>
-          <w:sz w:val="24"/>
-          <w:szCs w:val="24"/>
-        </w:rPr>
-      </w:pPr>
-    </w:p>
-    <w:p>
-      <w:pPr>
-        <w:spacing w:line="360" w:lineRule="auto"/>
-        <w:jc w:val="both"/>
-        <w:rPr>
-          <w:rFonts w:ascii="Arial" w:eastAsia="Arial" w:hAnsi="Arial" w:cs="Arial"/>
-          <w:color w:val="000000" w:themeColor="text1"/>
-          <w:sz w:val="24"/>
-          <w:szCs w:val="24"/>
-        </w:rPr>
-      </w:pPr>
-    </w:p>
-    <w:p>
-      <w:pPr>
-        <w:spacing w:line="360" w:lineRule="auto"/>
-        <w:jc w:val="both"/>
-        <w:rPr>
-          <w:rFonts w:ascii="Arial" w:eastAsia="Arial" w:hAnsi="Arial" w:cs="Arial"/>
-          <w:color w:val="000000" w:themeColor="text1"/>
-          <w:sz w:val="24"/>
-          <w:szCs w:val="24"/>
-        </w:rPr>
-      </w:pPr>
-    </w:p>
-    <w:p>
-      <w:pPr>
-        <w:spacing w:line="360" w:lineRule="auto"/>
-        <w:jc w:val="both"/>
-        <w:rPr>
-          <w:rFonts w:ascii="Arial" w:eastAsia="Arial" w:hAnsi="Arial" w:cs="Arial"/>
-          <w:color w:val="000000" w:themeColor="text1"/>
-          <w:sz w:val="24"/>
-          <w:szCs w:val="24"/>
-        </w:rPr>
-      </w:pPr>
-    </w:p>
-    <w:p>
-      <w:pPr>
-        <w:spacing w:line="360" w:lineRule="auto"/>
-        <w:jc w:val="both"/>
-        <w:rPr>
-          <w:rFonts w:ascii="Arial" w:eastAsia="Arial" w:hAnsi="Arial" w:cs="Arial"/>
-          <w:color w:val="000000" w:themeColor="text1"/>
-          <w:sz w:val="24"/>
-          <w:szCs w:val="24"/>
-        </w:rPr>
-      </w:pPr>
-    </w:p>
-    <w:p>
-      <w:pPr>
-        <w:spacing w:line="360" w:lineRule="auto"/>
-        <w:jc w:val="both"/>
-        <w:rPr>
-          <w:rFonts w:ascii="Arial" w:eastAsia="Arial" w:hAnsi="Arial" w:cs="Arial"/>
-          <w:color w:val="000000" w:themeColor="text1"/>
-          <w:sz w:val="24"/>
-          <w:szCs w:val="24"/>
-        </w:rPr>
-      </w:pPr>
-    </w:p>
-    <w:p>
-      <w:pPr>
         <w:pStyle w:val="Ttulo1"/>
       </w:pPr>
       <w:bookmarkStart w:id="2" w:name="_Toc73287559"/>
       <w:r>
-        <w:lastRenderedPageBreak/>
         <w:t>INTRODUÇÃO</w:t>
       </w:r>
       <w:bookmarkEnd w:id="2"/>
@@ -2514,7 +2585,18 @@
                 <w:sz w:val="24"/>
                 <w:szCs w:val="24"/>
               </w:rPr>
-              <w:t xml:space="preserve">) foi dificil de se acostumar no começo. </w:t>
+              <w:t xml:space="preserve">) foi dificil de se acostumar no </w:t>
+            </w:r>
+            <w:r>
+              <w:rPr>
+                <w:rFonts w:ascii="Arial" w:eastAsia="Arial" w:hAnsi="Arial" w:cs="Arial"/>
+                <w:bCs/>
+                <w:color w:val="000000" w:themeColor="text1"/>
+                <w:sz w:val="24"/>
+                <w:szCs w:val="24"/>
+              </w:rPr>
+              <w:lastRenderedPageBreak/>
+              <w:t xml:space="preserve">começo. </w:t>
             </w:r>
             <w:r>
               <w:rPr>
@@ -2584,7 +2666,6 @@
                 <w:sz w:val="24"/>
                 <w:szCs w:val="24"/>
               </w:rPr>
-              <w:lastRenderedPageBreak/>
               <w:t>Matéria prima:</w:t>
             </w:r>
           </w:p>
@@ -2613,27 +2694,7 @@
                 <w:szCs w:val="21"/>
                 <w:shd w:val="clear" w:color="auto" w:fill="FFFFFF"/>
               </w:rPr>
-              <w:t xml:space="preserve">O material é </w:t>
-            </w:r>
-            <w:r>
-              <w:rPr>
-                <w:rFonts w:ascii="Open Sans" w:hAnsi="Open Sans" w:cs="Open Sans"/>
-                <w:color w:val="151515"/>
-                <w:sz w:val="21"/>
-                <w:szCs w:val="21"/>
-                <w:shd w:val="clear" w:color="auto" w:fill="FFFFFF"/>
-              </w:rPr>
-              <w:t>PBT de plástico</w:t>
-            </w:r>
-            <w:r>
-              <w:rPr>
-                <w:rFonts w:ascii="Open Sans" w:hAnsi="Open Sans" w:cs="Open Sans"/>
-                <w:color w:val="151515"/>
-                <w:sz w:val="21"/>
-                <w:szCs w:val="21"/>
-                <w:shd w:val="clear" w:color="auto" w:fill="FFFFFF"/>
-              </w:rPr>
-              <w:t xml:space="preserve">, que à primeira vista pode parecer frágil. Mesmo usando frequentemente em atividades intensas como jogos, ou até em digitações por longos períodos não se mostrou nada maleável ou frágil.  </w:t>
+              <w:t xml:space="preserve">O material é PBT de plástico, que à primeira vista pode parecer frágil. Mesmo usando frequentemente em atividades intensas como jogos, ou até em digitações por longos períodos não se mostrou nada maleável ou frágil.  </w:t>
             </w:r>
           </w:p>
         </w:tc>
@@ -2711,17 +2772,7 @@
                 <w:szCs w:val="21"/>
                 <w:shd w:val="clear" w:color="auto" w:fill="FFFFFF"/>
               </w:rPr>
-              <w:t xml:space="preserve">Se tratando dos </w:t>
-            </w:r>
-            <w:r>
-              <w:rPr>
-                <w:rFonts w:ascii="Open Sans" w:hAnsi="Open Sans" w:cs="Open Sans"/>
-                <w:color w:val="151515"/>
-                <w:sz w:val="21"/>
-                <w:szCs w:val="21"/>
-                <w:shd w:val="clear" w:color="auto" w:fill="FFFFFF"/>
-              </w:rPr>
-              <w:t xml:space="preserve">switches </w:t>
+              <w:t xml:space="preserve">Se tratando dos switches </w:t>
             </w:r>
             <w:proofErr w:type="spellStart"/>
             <w:r>
@@ -3022,6 +3073,7 @@
         <w:pStyle w:val="Ttulo2"/>
       </w:pPr>
       <w:r>
+        <w:lastRenderedPageBreak/>
         <w:t xml:space="preserve"> </w:t>
       </w:r>
       <w:bookmarkStart w:id="6" w:name="_Toc73287563"/>
@@ -3058,17 +3110,7 @@
           <w:sz w:val="24"/>
           <w:szCs w:val="24"/>
         </w:rPr>
-        <w:t xml:space="preserve">é um teclado muito bonito com peças e material durável. O único </w:t>
-      </w:r>
-      <w:r>
-        <w:rPr>
-          <w:rFonts w:ascii="Arial" w:eastAsia="Arial" w:hAnsi="Arial" w:cs="Arial"/>
-          <w:color w:val="000000" w:themeColor="text1"/>
-          <w:sz w:val="24"/>
-          <w:szCs w:val="24"/>
-        </w:rPr>
-        <w:lastRenderedPageBreak/>
-        <w:t xml:space="preserve">ponto negativo seria o seu preço. Há boas promoções que ele pode estar por 190-210, porém eu comprei por 220. Ele é uso diário e frequente por se tratar de um teclado e usar em qualquer atividade seja jogos, lazer ou trabalho/estudo. </w:t>
+        <w:t xml:space="preserve">é um teclado muito bonito com peças e material durável. O único ponto negativo seria o seu preço. Há boas promoções que ele pode estar por 190-210, porém eu comprei por 220. Ele é uso diário e frequente por se tratar de um teclado e usar em qualquer atividade seja jogos, lazer ou trabalho/estudo. </w:t>
       </w:r>
     </w:p>
     <w:p>
@@ -3204,17 +3246,7 @@
           <w:szCs w:val="21"/>
           <w:shd w:val="clear" w:color="auto" w:fill="FFFFFF"/>
         </w:rPr>
-        <w:t>S</w:t>
-      </w:r>
-      <w:r>
-        <w:rPr>
-          <w:rFonts w:ascii="Open Sans" w:hAnsi="Open Sans" w:cs="Open Sans"/>
-          <w:color w:val="151515"/>
-          <w:sz w:val="21"/>
-          <w:szCs w:val="21"/>
-          <w:shd w:val="clear" w:color="auto" w:fill="FFFFFF"/>
-        </w:rPr>
-        <w:t xml:space="preserve">witches </w:t>
+        <w:t xml:space="preserve">Switches </w:t>
       </w:r>
       <w:proofErr w:type="spellStart"/>
       <w:r>

</xml_diff>